<commit_message>
Correct hex port numbers in GPU and SPU
</commit_message>
<xml_diff>
--- a/Specification/Editable source documents/Spec part 4 - The graphics chip (GPU).docx
+++ b/Specification/Editable source documents/Spec part 4 - The graphics chip (GPU).docx
@@ -390,20 +390,6 @@
           <w:rFonts w:ascii="Bookman Old Style" w:hAnsi="Bookman Old Style"/>
           <w:lang w:val="en-US"/>
         </w:rPr>
-        <w:t>.0</w:t>
-      </w:r>
-      <w:r>
-        <w:rPr>
-          <w:rFonts w:ascii="Bookman Old Style" w:hAnsi="Bookman Old Style"/>
-          <w:lang w:val="en-US"/>
-        </w:rPr>
-        <w:t>7</w:t>
-      </w:r>
-      <w:r>
-        <w:rPr>
-          <w:rFonts w:ascii="Bookman Old Style" w:hAnsi="Bookman Old Style"/>
-          <w:lang w:val="en-US"/>
-        </w:rPr>
         <w:t>.</w:t>
       </w:r>
       <w:r>
@@ -411,7 +397,21 @@
           <w:rFonts w:ascii="Bookman Old Style" w:hAnsi="Bookman Old Style"/>
           <w:lang w:val="en-US"/>
         </w:rPr>
-        <w:t>21</w:t>
+        <w:t>11</w:t>
+      </w:r>
+      <w:r>
+        <w:rPr>
+          <w:rFonts w:ascii="Bookman Old Style" w:hAnsi="Bookman Old Style"/>
+          <w:lang w:val="en-US"/>
+        </w:rPr>
+        <w:t>.</w:t>
+      </w:r>
+      <w:r>
+        <w:rPr>
+          <w:rFonts w:ascii="Bookman Old Style" w:hAnsi="Bookman Old Style"/>
+          <w:lang w:val="en-US"/>
+        </w:rPr>
+        <w:t>30</w:t>
       </w:r>
       <w:r>
         <w:rPr>
@@ -18643,7 +18643,23 @@
                 <w:szCs w:val="24"/>
                 <w:lang w:eastAsia="es-ES"/>
               </w:rPr>
-              <w:t>210h</w:t>
+              <w:t>2</w:t>
+            </w:r>
+            <w:r>
+              <w:rPr>
+                <w:sz w:val="24"/>
+                <w:szCs w:val="24"/>
+                <w:lang w:eastAsia="es-ES"/>
+              </w:rPr>
+              <w:t>0A</w:t>
+            </w:r>
+            <w:r>
+              <w:rPr>
+                <w:sz w:val="24"/>
+                <w:szCs w:val="24"/>
+                <w:lang w:eastAsia="es-ES"/>
+              </w:rPr>
+              <w:t>h</w:t>
             </w:r>
           </w:p>
         </w:tc>
@@ -18676,7 +18692,15 @@
                 <w:szCs w:val="24"/>
                 <w:lang w:eastAsia="es-ES"/>
               </w:rPr>
-              <w:t>10h</w:t>
+              <w:t>0A</w:t>
+            </w:r>
+            <w:r>
+              <w:rPr>
+                <w:sz w:val="24"/>
+                <w:szCs w:val="24"/>
+                <w:lang w:eastAsia="es-ES"/>
+              </w:rPr>
+              <w:t>h</w:t>
             </w:r>
           </w:p>
         </w:tc>
@@ -18774,7 +18798,23 @@
                 <w:szCs w:val="24"/>
                 <w:lang w:eastAsia="es-ES"/>
               </w:rPr>
-              <w:t>211h</w:t>
+              <w:t>2</w:t>
+            </w:r>
+            <w:r>
+              <w:rPr>
+                <w:sz w:val="24"/>
+                <w:szCs w:val="24"/>
+                <w:lang w:eastAsia="es-ES"/>
+              </w:rPr>
+              <w:t>0B</w:t>
+            </w:r>
+            <w:r>
+              <w:rPr>
+                <w:sz w:val="24"/>
+                <w:szCs w:val="24"/>
+                <w:lang w:eastAsia="es-ES"/>
+              </w:rPr>
+              <w:t>h</w:t>
             </w:r>
           </w:p>
         </w:tc>
@@ -18807,7 +18847,15 @@
                 <w:szCs w:val="24"/>
                 <w:lang w:eastAsia="es-ES"/>
               </w:rPr>
-              <w:t>11h</w:t>
+              <w:t>0B</w:t>
+            </w:r>
+            <w:r>
+              <w:rPr>
+                <w:sz w:val="24"/>
+                <w:szCs w:val="24"/>
+                <w:lang w:eastAsia="es-ES"/>
+              </w:rPr>
+              <w:t>h</w:t>
             </w:r>
           </w:p>
         </w:tc>
@@ -18905,7 +18953,23 @@
                 <w:szCs w:val="24"/>
                 <w:lang w:eastAsia="es-ES"/>
               </w:rPr>
-              <w:t>212h</w:t>
+              <w:t>2</w:t>
+            </w:r>
+            <w:r>
+              <w:rPr>
+                <w:sz w:val="24"/>
+                <w:szCs w:val="24"/>
+                <w:lang w:eastAsia="es-ES"/>
+              </w:rPr>
+              <w:t>0C</w:t>
+            </w:r>
+            <w:r>
+              <w:rPr>
+                <w:sz w:val="24"/>
+                <w:szCs w:val="24"/>
+                <w:lang w:eastAsia="es-ES"/>
+              </w:rPr>
+              <w:t>h</w:t>
             </w:r>
           </w:p>
         </w:tc>
@@ -18938,7 +19002,15 @@
                 <w:szCs w:val="24"/>
                 <w:lang w:eastAsia="es-ES"/>
               </w:rPr>
-              <w:t>12h</w:t>
+              <w:t>0C</w:t>
+            </w:r>
+            <w:r>
+              <w:rPr>
+                <w:sz w:val="24"/>
+                <w:szCs w:val="24"/>
+                <w:lang w:eastAsia="es-ES"/>
+              </w:rPr>
+              <w:t>h</w:t>
             </w:r>
           </w:p>
         </w:tc>
@@ -19036,7 +19108,23 @@
                 <w:szCs w:val="24"/>
                 <w:lang w:eastAsia="es-ES"/>
               </w:rPr>
-              <w:t>213h</w:t>
+              <w:t>2</w:t>
+            </w:r>
+            <w:r>
+              <w:rPr>
+                <w:sz w:val="24"/>
+                <w:szCs w:val="24"/>
+                <w:lang w:eastAsia="es-ES"/>
+              </w:rPr>
+              <w:t>0D</w:t>
+            </w:r>
+            <w:r>
+              <w:rPr>
+                <w:sz w:val="24"/>
+                <w:szCs w:val="24"/>
+                <w:lang w:eastAsia="es-ES"/>
+              </w:rPr>
+              <w:t>h</w:t>
             </w:r>
           </w:p>
         </w:tc>
@@ -19069,7 +19157,15 @@
                 <w:szCs w:val="24"/>
                 <w:lang w:eastAsia="es-ES"/>
               </w:rPr>
-              <w:t>13h</w:t>
+              <w:t>0D</w:t>
+            </w:r>
+            <w:r>
+              <w:rPr>
+                <w:sz w:val="24"/>
+                <w:szCs w:val="24"/>
+                <w:lang w:eastAsia="es-ES"/>
+              </w:rPr>
+              <w:t>h</w:t>
             </w:r>
           </w:p>
         </w:tc>
@@ -19167,7 +19263,23 @@
                 <w:szCs w:val="24"/>
                 <w:lang w:eastAsia="es-ES"/>
               </w:rPr>
-              <w:t>214h</w:t>
+              <w:t>2</w:t>
+            </w:r>
+            <w:r>
+              <w:rPr>
+                <w:sz w:val="24"/>
+                <w:szCs w:val="24"/>
+                <w:lang w:eastAsia="es-ES"/>
+              </w:rPr>
+              <w:t>0E</w:t>
+            </w:r>
+            <w:r>
+              <w:rPr>
+                <w:sz w:val="24"/>
+                <w:szCs w:val="24"/>
+                <w:lang w:eastAsia="es-ES"/>
+              </w:rPr>
+              <w:t>h</w:t>
             </w:r>
           </w:p>
         </w:tc>
@@ -19200,7 +19312,15 @@
                 <w:szCs w:val="24"/>
                 <w:lang w:eastAsia="es-ES"/>
               </w:rPr>
-              <w:t>14h</w:t>
+              <w:t>0E</w:t>
+            </w:r>
+            <w:r>
+              <w:rPr>
+                <w:sz w:val="24"/>
+                <w:szCs w:val="24"/>
+                <w:lang w:eastAsia="es-ES"/>
+              </w:rPr>
+              <w:t>h</w:t>
             </w:r>
           </w:p>
         </w:tc>
@@ -19299,7 +19419,23 @@
                 <w:szCs w:val="24"/>
                 <w:lang w:eastAsia="es-ES"/>
               </w:rPr>
-              <w:t>215h</w:t>
+              <w:t>2</w:t>
+            </w:r>
+            <w:r>
+              <w:rPr>
+                <w:sz w:val="24"/>
+                <w:szCs w:val="24"/>
+                <w:lang w:eastAsia="es-ES"/>
+              </w:rPr>
+              <w:t>0F</w:t>
+            </w:r>
+            <w:r>
+              <w:rPr>
+                <w:sz w:val="24"/>
+                <w:szCs w:val="24"/>
+                <w:lang w:eastAsia="es-ES"/>
+              </w:rPr>
+              <w:t>h</w:t>
             </w:r>
           </w:p>
         </w:tc>
@@ -19332,7 +19468,15 @@
                 <w:szCs w:val="24"/>
                 <w:lang w:eastAsia="es-ES"/>
               </w:rPr>
-              <w:t>15h</w:t>
+              <w:t>0F</w:t>
+            </w:r>
+            <w:r>
+              <w:rPr>
+                <w:sz w:val="24"/>
+                <w:szCs w:val="24"/>
+                <w:lang w:eastAsia="es-ES"/>
+              </w:rPr>
+              <w:t>h</w:t>
             </w:r>
           </w:p>
         </w:tc>
@@ -19431,7 +19575,23 @@
                 <w:szCs w:val="24"/>
                 <w:lang w:eastAsia="es-ES"/>
               </w:rPr>
-              <w:t>216h</w:t>
+              <w:t>21</w:t>
+            </w:r>
+            <w:r>
+              <w:rPr>
+                <w:sz w:val="24"/>
+                <w:szCs w:val="24"/>
+                <w:lang w:eastAsia="es-ES"/>
+              </w:rPr>
+              <w:t>0</w:t>
+            </w:r>
+            <w:r>
+              <w:rPr>
+                <w:sz w:val="24"/>
+                <w:szCs w:val="24"/>
+                <w:lang w:eastAsia="es-ES"/>
+              </w:rPr>
+              <w:t>h</w:t>
             </w:r>
           </w:p>
         </w:tc>
@@ -19464,7 +19624,15 @@
                 <w:szCs w:val="24"/>
                 <w:lang w:eastAsia="es-ES"/>
               </w:rPr>
-              <w:t>16h</w:t>
+              <w:t>10</w:t>
+            </w:r>
+            <w:r>
+              <w:rPr>
+                <w:sz w:val="24"/>
+                <w:szCs w:val="24"/>
+                <w:lang w:eastAsia="es-ES"/>
+              </w:rPr>
+              <w:t>h</w:t>
             </w:r>
           </w:p>
         </w:tc>
@@ -19563,7 +19731,23 @@
                 <w:szCs w:val="24"/>
                 <w:lang w:eastAsia="es-ES"/>
               </w:rPr>
-              <w:t>217h</w:t>
+              <w:t>21</w:t>
+            </w:r>
+            <w:r>
+              <w:rPr>
+                <w:sz w:val="24"/>
+                <w:szCs w:val="24"/>
+                <w:lang w:eastAsia="es-ES"/>
+              </w:rPr>
+              <w:t>1</w:t>
+            </w:r>
+            <w:r>
+              <w:rPr>
+                <w:sz w:val="24"/>
+                <w:szCs w:val="24"/>
+                <w:lang w:eastAsia="es-ES"/>
+              </w:rPr>
+              <w:t>h</w:t>
             </w:r>
           </w:p>
         </w:tc>
@@ -19596,7 +19780,15 @@
                 <w:szCs w:val="24"/>
                 <w:lang w:eastAsia="es-ES"/>
               </w:rPr>
-              <w:t>17h</w:t>
+              <w:t>11</w:t>
+            </w:r>
+            <w:r>
+              <w:rPr>
+                <w:sz w:val="24"/>
+                <w:szCs w:val="24"/>
+                <w:lang w:eastAsia="es-ES"/>
+              </w:rPr>
+              <w:t>h</w:t>
             </w:r>
           </w:p>
         </w:tc>
@@ -30158,7 +30350,7 @@
 </file>
 
 <file path=customXml/itemProps1.xml><?xml version="1.0" encoding="utf-8"?>
-<ds:datastoreItem xmlns:ds="http://schemas.openxmlformats.org/officeDocument/2006/customXml" ds:itemID="{A880CF64-E65E-42B0-B113-4834B7068362}">
+<ds:datastoreItem xmlns:ds="http://schemas.openxmlformats.org/officeDocument/2006/customXml" ds:itemID="{0BBC95D6-A765-468C-B776-DBBCA213EA92}">
   <ds:schemaRefs>
     <ds:schemaRef ds:uri="http://schemas.openxmlformats.org/officeDocument/2006/bibliography"/>
   </ds:schemaRefs>

</xml_diff>